<commit_message>
Official user guide now ready for presentation
</commit_message>
<xml_diff>
--- a/2014S2_DM2295_Team_11/report/user guide/user guide.docx
+++ b/2014S2_DM2295_Team_11/report/user guide/user guide.docx
@@ -4,7 +4,6 @@
   <w:body>
     <w:p>
       <w:pPr>
-        <w:jc w:val="center"/>
         <w:rPr>
           <w:sz w:val="44"/>
           <w:szCs w:val="44"/>
@@ -17,43 +16,60 @@
           <w:szCs w:val="44"/>
           <w:u w:val="single"/>
         </w:rPr>
-        <w:t xml:space="preserve">Overtale </w:t>
-      </w:r>
-      <w:r>
+        <w:pict>
+          <v:shapetype id="_x0000_t75" coordsize="21600,21600" o:spt="75" o:preferrelative="t" path="m@4@5l@4@11@9@11@9@5xe" filled="f" stroked="f">
+            <v:stroke joinstyle="miter"/>
+            <v:formulas>
+              <v:f eqn="if lineDrawn pixelLineWidth 0"/>
+              <v:f eqn="sum @0 1 0"/>
+              <v:f eqn="sum 0 0 @1"/>
+              <v:f eqn="prod @2 1 2"/>
+              <v:f eqn="prod @3 21600 pixelWidth"/>
+              <v:f eqn="prod @3 21600 pixelHeight"/>
+              <v:f eqn="sum @0 0 1"/>
+              <v:f eqn="prod @6 1 2"/>
+              <v:f eqn="prod @7 21600 pixelWidth"/>
+              <v:f eqn="sum @8 21600 0"/>
+              <v:f eqn="prod @7 21600 pixelHeight"/>
+              <v:f eqn="sum @10 21600 0"/>
+            </v:formulas>
+            <v:path o:extrusionok="f" gradientshapeok="t" o:connecttype="rect"/>
+            <o:lock v:ext="edit" aspectratio="t"/>
+          </v:shapetype>
+          <v:shape id="_x0000_i1025" type="#_x0000_t75" style="width:451.2pt;height:115.8pt">
+            <v:imagedata r:id="rId5" o:title="title"/>
+          </v:shape>
+        </w:pict>
+      </w:r>
+    </w:p>
+    <w:p>
+      <w:pPr>
+        <w:jc w:val="center"/>
         <w:rPr>
           <w:sz w:val="44"/>
           <w:szCs w:val="44"/>
           <w:u w:val="single"/>
         </w:rPr>
-        <w:t>User Guide</w:t>
-      </w:r>
-    </w:p>
-    <w:p>
-      <w:pPr>
+      </w:pPr>
+      <w:r>
         <w:rPr>
           <w:sz w:val="44"/>
           <w:szCs w:val="44"/>
           <w:u w:val="single"/>
         </w:rPr>
-      </w:pPr>
+        <w:t xml:space="preserve">Official </w:t>
+      </w:r>
       <w:r>
         <w:rPr>
           <w:sz w:val="44"/>
           <w:szCs w:val="44"/>
           <w:u w:val="single"/>
         </w:rPr>
-        <w:t>Table of contents:</w:t>
-      </w:r>
-      <w:bookmarkStart w:id="0" w:name="_GoBack"/>
-      <w:bookmarkEnd w:id="0"/>
-    </w:p>
-    <w:p>
-      <w:pPr>
-        <w:pStyle w:val="ListParagraph"/>
-        <w:numPr>
-          <w:ilvl w:val="0"/>
-          <w:numId w:val="1"/>
-        </w:numPr>
+        <w:t>User Guide</w:t>
+      </w:r>
+    </w:p>
+    <w:p>
+      <w:pPr>
         <w:rPr>
           <w:sz w:val="44"/>
           <w:szCs w:val="44"/>
@@ -64,8 +80,9 @@
         <w:rPr>
           <w:sz w:val="44"/>
           <w:szCs w:val="44"/>
-        </w:rPr>
-        <w:t xml:space="preserve"> Controls</w:t>
+          <w:u w:val="single"/>
+        </w:rPr>
+        <w:t>Table of contents:</w:t>
       </w:r>
     </w:p>
     <w:p>
@@ -86,17 +103,29 @@
           <w:sz w:val="44"/>
           <w:szCs w:val="44"/>
         </w:rPr>
-        <w:t xml:space="preserve"> Game Modes and objectives</w:t>
-      </w:r>
-    </w:p>
-    <w:p>
-      <w:pPr>
+        <w:t xml:space="preserve"> Controls</w:t>
+      </w:r>
+    </w:p>
+    <w:p>
+      <w:pPr>
+        <w:pStyle w:val="ListParagraph"/>
+        <w:numPr>
+          <w:ilvl w:val="0"/>
+          <w:numId w:val="1"/>
+        </w:numPr>
         <w:rPr>
           <w:sz w:val="44"/>
           <w:szCs w:val="44"/>
           <w:u w:val="single"/>
         </w:rPr>
       </w:pPr>
+      <w:r>
+        <w:rPr>
+          <w:sz w:val="44"/>
+          <w:szCs w:val="44"/>
+        </w:rPr>
+        <w:t xml:space="preserve"> Game Modes and objectives</w:t>
+      </w:r>
     </w:p>
     <w:p>
       <w:pPr>
@@ -133,27 +162,28 @@
           <w:u w:val="single"/>
         </w:rPr>
       </w:pPr>
-      <w:r>
+    </w:p>
+    <w:p>
+      <w:pPr>
         <w:rPr>
           <w:sz w:val="44"/>
           <w:szCs w:val="44"/>
           <w:u w:val="single"/>
         </w:rPr>
-        <w:br w:type="page"/>
-      </w:r>
-    </w:p>
-    <w:p>
-      <w:pPr>
+      </w:pPr>
+      <w:r>
         <w:rPr>
           <w:sz w:val="44"/>
           <w:szCs w:val="44"/>
           <w:u w:val="single"/>
         </w:rPr>
-      </w:pPr>
-    </w:p>
-    <w:p>
-      <w:pPr>
-        <w:rPr>
+        <w:br w:type="page"/>
+      </w:r>
+    </w:p>
+    <w:p>
+      <w:pPr>
+        <w:rPr>
+          <w:b/>
           <w:sz w:val="44"/>
           <w:szCs w:val="44"/>
           <w:u w:val="single"/>
@@ -161,10 +191,12 @@
       </w:pPr>
       <w:r>
         <w:rPr>
+          <w:b/>
           <w:sz w:val="44"/>
           <w:szCs w:val="44"/>
           <w:u w:val="single"/>
         </w:rPr>
+        <w:lastRenderedPageBreak/>
         <w:t>Controls</w:t>
       </w:r>
     </w:p>
@@ -177,10 +209,18 @@
       </w:pPr>
       <w:r>
         <w:rPr>
-          <w:sz w:val="32"/>
-          <w:szCs w:val="32"/>
-        </w:rPr>
-        <w:t>Common/Shared controls:</w:t>
+          <w:b/>
+          <w:sz w:val="32"/>
+          <w:szCs w:val="32"/>
+        </w:rPr>
+        <w:t>Common/Shared controls</w:t>
+      </w:r>
+      <w:r>
+        <w:rPr>
+          <w:sz w:val="32"/>
+          <w:szCs w:val="32"/>
+        </w:rPr>
+        <w:t>:</w:t>
       </w:r>
     </w:p>
     <w:p>
@@ -200,7 +240,14 @@
           <w:sz w:val="32"/>
           <w:szCs w:val="32"/>
         </w:rPr>
-        <w:t>W/A/S/D: Move Up/Left/Down/Right accordingly</w:t>
+        <w:t>W/A/S/D: Mov</w:t>
+      </w:r>
+      <w:r>
+        <w:rPr>
+          <w:sz w:val="32"/>
+          <w:szCs w:val="32"/>
+        </w:rPr>
+        <w:t>e Up/Left/Down/Right respective</w:t>
       </w:r>
     </w:p>
     <w:p>
@@ -235,47 +282,78 @@
           <w:szCs w:val="32"/>
         </w:rPr>
       </w:pPr>
-      <w:r>
-        <w:rPr>
-          <w:sz w:val="32"/>
-          <w:szCs w:val="32"/>
-        </w:rPr>
-        <w:t>Npc and doors in main hub</w:t>
-      </w:r>
-    </w:p>
-    <w:p>
-      <w:pPr>
-        <w:pStyle w:val="ListParagraph"/>
-        <w:numPr>
-          <w:ilvl w:val="1"/>
-          <w:numId w:val="2"/>
-        </w:numPr>
-        <w:rPr>
-          <w:sz w:val="32"/>
-          <w:szCs w:val="32"/>
-        </w:rPr>
-      </w:pPr>
-      <w:r>
-        <w:rPr>
-          <w:sz w:val="32"/>
-          <w:szCs w:val="32"/>
-        </w:rPr>
-        <w:t>Some objects in game 3 &amp; 4 (further details below)</w:t>
-      </w:r>
-    </w:p>
-    <w:p>
-      <w:pPr>
-        <w:rPr>
-          <w:sz w:val="32"/>
-          <w:szCs w:val="32"/>
-        </w:rPr>
-      </w:pPr>
-      <w:r>
-        <w:rPr>
-          <w:sz w:val="32"/>
-          <w:szCs w:val="32"/>
-        </w:rPr>
-        <w:t>Specific-to-game controls:</w:t>
+      <w:proofErr w:type="spellStart"/>
+      <w:r>
+        <w:rPr>
+          <w:sz w:val="32"/>
+          <w:szCs w:val="32"/>
+        </w:rPr>
+        <w:t>Npc</w:t>
+      </w:r>
+      <w:proofErr w:type="spellEnd"/>
+      <w:r>
+        <w:rPr>
+          <w:sz w:val="32"/>
+          <w:szCs w:val="32"/>
+        </w:rPr>
+        <w:t xml:space="preserve"> and doors in main hub</w:t>
+      </w:r>
+    </w:p>
+    <w:p>
+      <w:pPr>
+        <w:pStyle w:val="ListParagraph"/>
+        <w:numPr>
+          <w:ilvl w:val="1"/>
+          <w:numId w:val="2"/>
+        </w:numPr>
+        <w:rPr>
+          <w:sz w:val="32"/>
+          <w:szCs w:val="32"/>
+        </w:rPr>
+      </w:pPr>
+      <w:r>
+        <w:rPr>
+          <w:sz w:val="32"/>
+          <w:szCs w:val="32"/>
+        </w:rPr>
+        <w:t xml:space="preserve">Some objects in </w:t>
+      </w:r>
+      <w:r>
+        <w:rPr>
+          <w:sz w:val="32"/>
+          <w:szCs w:val="32"/>
+        </w:rPr>
+        <w:t>some games</w:t>
+      </w:r>
+      <w:r>
+        <w:rPr>
+          <w:sz w:val="32"/>
+          <w:szCs w:val="32"/>
+        </w:rPr>
+        <w:t xml:space="preserve"> (further details below)</w:t>
+      </w:r>
+    </w:p>
+    <w:p>
+      <w:pPr>
+        <w:rPr>
+          <w:sz w:val="32"/>
+          <w:szCs w:val="32"/>
+        </w:rPr>
+      </w:pPr>
+      <w:r>
+        <w:rPr>
+          <w:b/>
+          <w:sz w:val="32"/>
+          <w:szCs w:val="32"/>
+        </w:rPr>
+        <w:t>Specific-to-game controls</w:t>
+      </w:r>
+      <w:r>
+        <w:rPr>
+          <w:sz w:val="32"/>
+          <w:szCs w:val="32"/>
+        </w:rPr>
+        <w:t>:</w:t>
       </w:r>
     </w:p>
     <w:p>
@@ -292,10 +370,34 @@
       </w:pPr>
       <w:r>
         <w:rPr>
-          <w:sz w:val="32"/>
-          <w:szCs w:val="32"/>
-        </w:rPr>
-        <w:t>Game 1:</w:t>
+          <w:b/>
+          <w:sz w:val="32"/>
+          <w:szCs w:val="32"/>
+        </w:rPr>
+        <w:t>Maze Runner (</w:t>
+      </w:r>
+      <w:r>
+        <w:rPr>
+          <w:b/>
+          <w:sz w:val="32"/>
+          <w:szCs w:val="32"/>
+        </w:rPr>
+        <w:t>Game 1</w:t>
+      </w:r>
+      <w:r>
+        <w:rPr>
+          <w:b/>
+          <w:sz w:val="32"/>
+          <w:szCs w:val="32"/>
+        </w:rPr>
+        <w:t>)</w:t>
+      </w:r>
+      <w:r>
+        <w:rPr>
+          <w:sz w:val="32"/>
+          <w:szCs w:val="32"/>
+        </w:rPr>
+        <w:t>:</w:t>
       </w:r>
     </w:p>
     <w:p>
@@ -332,10 +434,34 @@
       </w:pPr>
       <w:r>
         <w:rPr>
-          <w:sz w:val="32"/>
-          <w:szCs w:val="32"/>
-        </w:rPr>
-        <w:t>Game 2:</w:t>
+          <w:b/>
+          <w:sz w:val="32"/>
+          <w:szCs w:val="32"/>
+        </w:rPr>
+        <w:t>Puzzle Party (</w:t>
+      </w:r>
+      <w:r>
+        <w:rPr>
+          <w:b/>
+          <w:sz w:val="32"/>
+          <w:szCs w:val="32"/>
+        </w:rPr>
+        <w:t>Game 2</w:t>
+      </w:r>
+      <w:r>
+        <w:rPr>
+          <w:b/>
+          <w:sz w:val="32"/>
+          <w:szCs w:val="32"/>
+        </w:rPr>
+        <w:t>)</w:t>
+      </w:r>
+      <w:r>
+        <w:rPr>
+          <w:sz w:val="32"/>
+          <w:szCs w:val="32"/>
+        </w:rPr>
+        <w:t>:</w:t>
       </w:r>
     </w:p>
     <w:p>
@@ -392,10 +518,34 @@
       </w:pPr>
       <w:r>
         <w:rPr>
-          <w:sz w:val="32"/>
-          <w:szCs w:val="32"/>
-        </w:rPr>
-        <w:t>Game 3:</w:t>
+          <w:b/>
+          <w:sz w:val="32"/>
+          <w:szCs w:val="32"/>
+        </w:rPr>
+        <w:t>MCQ Power (</w:t>
+      </w:r>
+      <w:r>
+        <w:rPr>
+          <w:b/>
+          <w:sz w:val="32"/>
+          <w:szCs w:val="32"/>
+        </w:rPr>
+        <w:t>Game 3</w:t>
+      </w:r>
+      <w:r>
+        <w:rPr>
+          <w:b/>
+          <w:sz w:val="32"/>
+          <w:szCs w:val="32"/>
+        </w:rPr>
+        <w:t>)</w:t>
+      </w:r>
+      <w:r>
+        <w:rPr>
+          <w:sz w:val="32"/>
+          <w:szCs w:val="32"/>
+        </w:rPr>
+        <w:t>:</w:t>
       </w:r>
     </w:p>
     <w:p>
@@ -452,10 +602,34 @@
       </w:pPr>
       <w:r>
         <w:rPr>
-          <w:sz w:val="32"/>
-          <w:szCs w:val="32"/>
-        </w:rPr>
-        <w:t>Game 4:</w:t>
+          <w:b/>
+          <w:sz w:val="32"/>
+          <w:szCs w:val="32"/>
+        </w:rPr>
+        <w:t>Stress (</w:t>
+      </w:r>
+      <w:r>
+        <w:rPr>
+          <w:b/>
+          <w:sz w:val="32"/>
+          <w:szCs w:val="32"/>
+        </w:rPr>
+        <w:t>Game 4</w:t>
+      </w:r>
+      <w:r>
+        <w:rPr>
+          <w:b/>
+          <w:sz w:val="32"/>
+          <w:szCs w:val="32"/>
+        </w:rPr>
+        <w:t>)</w:t>
+      </w:r>
+      <w:r>
+        <w:rPr>
+          <w:sz w:val="32"/>
+          <w:szCs w:val="32"/>
+        </w:rPr>
+        <w:t>:</w:t>
       </w:r>
     </w:p>
     <w:p>
@@ -513,14 +687,6 @@
         </w:rPr>
         <w:br w:type="page"/>
       </w:r>
-    </w:p>
-    <w:p>
-      <w:pPr>
-        <w:rPr>
-          <w:sz w:val="32"/>
-          <w:szCs w:val="32"/>
-        </w:rPr>
-      </w:pPr>
     </w:p>
     <w:p>
       <w:pPr>
@@ -536,6 +702,7 @@
           <w:szCs w:val="44"/>
           <w:u w:val="single"/>
         </w:rPr>
+        <w:lastRenderedPageBreak/>
         <w:t>Game modes and objectives</w:t>
       </w:r>
     </w:p>
@@ -548,10 +715,31 @@
       </w:pPr>
       <w:r>
         <w:rPr>
-          <w:sz w:val="32"/>
-          <w:szCs w:val="32"/>
-        </w:rPr>
-        <w:t>Game 1 (Maze Runner):</w:t>
+          <w:b/>
+          <w:sz w:val="32"/>
+          <w:szCs w:val="32"/>
+        </w:rPr>
+        <w:t>Game 1 (Maze Runner)</w:t>
+      </w:r>
+    </w:p>
+    <w:p>
+      <w:pPr>
+        <w:jc w:val="center"/>
+        <w:rPr>
+          <w:sz w:val="32"/>
+          <w:szCs w:val="32"/>
+        </w:rPr>
+      </w:pPr>
+      <w:r>
+        <w:rPr>
+          <w:sz w:val="32"/>
+          <w:szCs w:val="32"/>
+        </w:rPr>
+        <w:pict>
+          <v:shape id="_x0000_i1026" type="#_x0000_t75" style="width:376.2pt;height:284.4pt">
+            <v:imagedata r:id="rId6" o:title="game1_2"/>
+          </v:shape>
+        </w:pict>
       </w:r>
     </w:p>
     <w:p>
@@ -568,10 +756,18 @@
       </w:pPr>
       <w:r>
         <w:rPr>
-          <w:sz w:val="32"/>
-          <w:szCs w:val="32"/>
-        </w:rPr>
-        <w:t>Description:</w:t>
+          <w:b/>
+          <w:sz w:val="32"/>
+          <w:szCs w:val="32"/>
+        </w:rPr>
+        <w:t>Description</w:t>
+      </w:r>
+      <w:r>
+        <w:rPr>
+          <w:sz w:val="32"/>
+          <w:szCs w:val="32"/>
+        </w:rPr>
+        <w:t>:</w:t>
       </w:r>
     </w:p>
     <w:p>
@@ -608,10 +804,18 @@
       </w:pPr>
       <w:r>
         <w:rPr>
-          <w:sz w:val="32"/>
-          <w:szCs w:val="32"/>
-        </w:rPr>
-        <w:t xml:space="preserve">Objective: </w:t>
+          <w:b/>
+          <w:sz w:val="32"/>
+          <w:szCs w:val="32"/>
+        </w:rPr>
+        <w:t>Objective</w:t>
+      </w:r>
+      <w:r>
+        <w:rPr>
+          <w:sz w:val="32"/>
+          <w:szCs w:val="32"/>
+        </w:rPr>
+        <w:t xml:space="preserve">: </w:t>
       </w:r>
     </w:p>
     <w:p>
@@ -648,10 +852,18 @@
       </w:pPr>
       <w:r>
         <w:rPr>
-          <w:sz w:val="32"/>
-          <w:szCs w:val="32"/>
-        </w:rPr>
-        <w:t xml:space="preserve">Difference for each difficulty increase: </w:t>
+          <w:b/>
+          <w:sz w:val="32"/>
+          <w:szCs w:val="32"/>
+        </w:rPr>
+        <w:t>Difference for each difficulty increase</w:t>
+      </w:r>
+      <w:r>
+        <w:rPr>
+          <w:sz w:val="32"/>
+          <w:szCs w:val="32"/>
+        </w:rPr>
+        <w:t xml:space="preserve">: </w:t>
       </w:r>
     </w:p>
     <w:p>
@@ -742,10 +954,18 @@
       </w:pPr>
       <w:r>
         <w:rPr>
-          <w:sz w:val="32"/>
-          <w:szCs w:val="32"/>
-        </w:rPr>
-        <w:t>Hazards:</w:t>
+          <w:b/>
+          <w:sz w:val="32"/>
+          <w:szCs w:val="32"/>
+        </w:rPr>
+        <w:t>Hazards</w:t>
+      </w:r>
+      <w:r>
+        <w:rPr>
+          <w:sz w:val="32"/>
+          <w:szCs w:val="32"/>
+        </w:rPr>
+        <w:t>:</w:t>
       </w:r>
     </w:p>
     <w:p>
@@ -775,12 +995,53 @@
           <w:szCs w:val="32"/>
         </w:rPr>
       </w:pPr>
-      <w:r>
-        <w:rPr>
-          <w:sz w:val="32"/>
-          <w:szCs w:val="32"/>
-        </w:rPr>
-        <w:t>Game 2 (Puzzle Party):</w:t>
+    </w:p>
+    <w:p>
+      <w:pPr>
+        <w:rPr>
+          <w:b/>
+          <w:sz w:val="32"/>
+          <w:szCs w:val="32"/>
+        </w:rPr>
+      </w:pPr>
+      <w:r>
+        <w:rPr>
+          <w:b/>
+          <w:sz w:val="32"/>
+          <w:szCs w:val="32"/>
+        </w:rPr>
+        <w:lastRenderedPageBreak/>
+        <w:t>G</w:t>
+      </w:r>
+      <w:r>
+        <w:rPr>
+          <w:b/>
+          <w:sz w:val="32"/>
+          <w:szCs w:val="32"/>
+        </w:rPr>
+        <w:t>ame 2 (Puzzle Party)</w:t>
+      </w:r>
+    </w:p>
+    <w:p>
+      <w:pPr>
+        <w:jc w:val="center"/>
+        <w:rPr>
+          <w:b/>
+          <w:sz w:val="32"/>
+          <w:szCs w:val="32"/>
+        </w:rPr>
+      </w:pPr>
+      <w:r>
+        <w:rPr>
+          <w:b/>
+          <w:sz w:val="32"/>
+          <w:szCs w:val="32"/>
+        </w:rPr>
+        <w:pict>
+          <v:shape id="_x0000_i1027" type="#_x0000_t75" style="width:365.4pt;height:273pt">
+            <v:imagedata r:id="rId7" o:title="game2_1"/>
+          </v:shape>
+        </w:pict>
       </w:r>
     </w:p>
     <w:p>
@@ -797,10 +1058,18 @@
       </w:pPr>
       <w:r>
         <w:rPr>
-          <w:sz w:val="32"/>
-          <w:szCs w:val="32"/>
-        </w:rPr>
-        <w:t>Description:</w:t>
+          <w:b/>
+          <w:sz w:val="32"/>
+          <w:szCs w:val="32"/>
+        </w:rPr>
+        <w:t>Description</w:t>
+      </w:r>
+      <w:r>
+        <w:rPr>
+          <w:sz w:val="32"/>
+          <w:szCs w:val="32"/>
+        </w:rPr>
+        <w:t>:</w:t>
       </w:r>
     </w:p>
     <w:p>
@@ -844,10 +1113,18 @@
       </w:pPr>
       <w:r>
         <w:rPr>
-          <w:sz w:val="32"/>
-          <w:szCs w:val="32"/>
-        </w:rPr>
-        <w:t>Objective:</w:t>
+          <w:b/>
+          <w:sz w:val="32"/>
+          <w:szCs w:val="32"/>
+        </w:rPr>
+        <w:t>Objective</w:t>
+      </w:r>
+      <w:r>
+        <w:rPr>
+          <w:sz w:val="32"/>
+          <w:szCs w:val="32"/>
+        </w:rPr>
+        <w:t>:</w:t>
       </w:r>
     </w:p>
     <w:p>
@@ -884,10 +1161,18 @@
       </w:pPr>
       <w:r>
         <w:rPr>
-          <w:sz w:val="32"/>
-          <w:szCs w:val="32"/>
-        </w:rPr>
-        <w:t>Difference for each difficulty increase:</w:t>
+          <w:b/>
+          <w:sz w:val="32"/>
+          <w:szCs w:val="32"/>
+        </w:rPr>
+        <w:t>Difference for each difficulty increase</w:t>
+      </w:r>
+      <w:r>
+        <w:rPr>
+          <w:sz w:val="32"/>
+          <w:szCs w:val="32"/>
+        </w:rPr>
+        <w:t>:</w:t>
       </w:r>
     </w:p>
     <w:p>
@@ -964,66 +1249,114 @@
       </w:pPr>
       <w:r>
         <w:rPr>
+          <w:b/>
+          <w:sz w:val="32"/>
+          <w:szCs w:val="32"/>
+        </w:rPr>
+        <w:t>Hazards</w:t>
+      </w:r>
+      <w:r>
+        <w:rPr>
+          <w:sz w:val="32"/>
+          <w:szCs w:val="32"/>
+        </w:rPr>
+        <w:t>:</w:t>
+      </w:r>
+    </w:p>
+    <w:p>
+      <w:pPr>
+        <w:pStyle w:val="ListParagraph"/>
+        <w:numPr>
+          <w:ilvl w:val="1"/>
+          <w:numId w:val="2"/>
+        </w:numPr>
+        <w:rPr>
+          <w:sz w:val="32"/>
+          <w:szCs w:val="32"/>
+        </w:rPr>
+      </w:pPr>
+      <w:r>
+        <w:rPr>
+          <w:sz w:val="32"/>
+          <w:szCs w:val="32"/>
+        </w:rPr>
+        <w:t>AI’s (rainbows) will remove one colour that you have (random), if you have colours</w:t>
+      </w:r>
+    </w:p>
+    <w:p>
+      <w:pPr>
+        <w:pStyle w:val="ListParagraph"/>
+        <w:numPr>
+          <w:ilvl w:val="1"/>
+          <w:numId w:val="2"/>
+        </w:numPr>
+        <w:rPr>
+          <w:sz w:val="32"/>
+          <w:szCs w:val="32"/>
+        </w:rPr>
+      </w:pPr>
+      <w:r>
+        <w:rPr>
+          <w:sz w:val="32"/>
+          <w:szCs w:val="32"/>
+        </w:rPr>
+        <w:t>If you don’t have colours, hitting an AI will reduce your lives by one</w:t>
+      </w:r>
+    </w:p>
+    <w:p>
+      <w:pPr>
+        <w:rPr>
+          <w:sz w:val="32"/>
+          <w:szCs w:val="32"/>
+        </w:rPr>
+      </w:pPr>
+    </w:p>
+    <w:p>
+      <w:pPr>
+        <w:rPr>
+          <w:b/>
+          <w:sz w:val="32"/>
+          <w:szCs w:val="32"/>
+        </w:rPr>
+      </w:pPr>
+      <w:r>
+        <w:rPr>
+          <w:b/>
           <w:sz w:val="32"/>
           <w:szCs w:val="32"/>
         </w:rPr>
         <w:lastRenderedPageBreak/>
-        <w:t>Hazards:</w:t>
-      </w:r>
-    </w:p>
-    <w:p>
-      <w:pPr>
-        <w:pStyle w:val="ListParagraph"/>
-        <w:numPr>
-          <w:ilvl w:val="1"/>
-          <w:numId w:val="2"/>
-        </w:numPr>
-        <w:rPr>
-          <w:sz w:val="32"/>
-          <w:szCs w:val="32"/>
-        </w:rPr>
-      </w:pPr>
-      <w:r>
-        <w:rPr>
-          <w:sz w:val="32"/>
-          <w:szCs w:val="32"/>
-        </w:rPr>
-        <w:t>AI’s (rainbows) will remove one colour that you have (random), if you have colours</w:t>
-      </w:r>
-    </w:p>
-    <w:p>
-      <w:pPr>
-        <w:pStyle w:val="ListParagraph"/>
-        <w:numPr>
-          <w:ilvl w:val="1"/>
-          <w:numId w:val="2"/>
-        </w:numPr>
-        <w:rPr>
-          <w:sz w:val="32"/>
-          <w:szCs w:val="32"/>
-        </w:rPr>
-      </w:pPr>
-      <w:r>
-        <w:rPr>
-          <w:sz w:val="32"/>
-          <w:szCs w:val="32"/>
-        </w:rPr>
-        <w:t>If you don’t have colours, hitting an AI will reduce your lives by one</w:t>
-      </w:r>
-    </w:p>
-    <w:p>
-      <w:pPr>
-        <w:rPr>
-          <w:sz w:val="32"/>
-          <w:szCs w:val="32"/>
-        </w:rPr>
-      </w:pPr>
-      <w:r>
-        <w:rPr>
-          <w:sz w:val="32"/>
-          <w:szCs w:val="32"/>
-        </w:rPr>
-        <w:t>Game 3(MCQ Power):</w:t>
+        <w:t>G</w:t>
+      </w:r>
+      <w:r>
+        <w:rPr>
+          <w:b/>
+          <w:sz w:val="32"/>
+          <w:szCs w:val="32"/>
+        </w:rPr>
+        <w:t>ame 3(MCQ Power)</w:t>
+      </w:r>
+    </w:p>
+    <w:p>
+      <w:pPr>
+        <w:jc w:val="center"/>
+        <w:rPr>
+          <w:b/>
+          <w:sz w:val="32"/>
+          <w:szCs w:val="32"/>
+        </w:rPr>
+      </w:pPr>
+      <w:r>
+        <w:rPr>
+          <w:b/>
+          <w:sz w:val="32"/>
+          <w:szCs w:val="32"/>
+        </w:rPr>
+        <w:pict>
+          <v:shape id="_x0000_i1028" type="#_x0000_t75" style="width:358.2pt;height:268.8pt">
+            <v:imagedata r:id="rId8" o:title="panel3"/>
+          </v:shape>
+        </w:pict>
       </w:r>
     </w:p>
     <w:p>
@@ -1040,10 +1373,18 @@
       </w:pPr>
       <w:r>
         <w:rPr>
-          <w:sz w:val="32"/>
-          <w:szCs w:val="32"/>
-        </w:rPr>
-        <w:t>Description:</w:t>
+          <w:b/>
+          <w:sz w:val="32"/>
+          <w:szCs w:val="32"/>
+        </w:rPr>
+        <w:t>Description</w:t>
+      </w:r>
+      <w:r>
+        <w:rPr>
+          <w:sz w:val="32"/>
+          <w:szCs w:val="32"/>
+        </w:rPr>
+        <w:t>:</w:t>
       </w:r>
     </w:p>
     <w:p>
@@ -1080,10 +1421,18 @@
       </w:pPr>
       <w:r>
         <w:rPr>
-          <w:sz w:val="32"/>
-          <w:szCs w:val="32"/>
-        </w:rPr>
-        <w:t>Objective:</w:t>
+          <w:b/>
+          <w:sz w:val="32"/>
+          <w:szCs w:val="32"/>
+        </w:rPr>
+        <w:t>Objective</w:t>
+      </w:r>
+      <w:r>
+        <w:rPr>
+          <w:sz w:val="32"/>
+          <w:szCs w:val="32"/>
+        </w:rPr>
+        <w:t>:</w:t>
       </w:r>
     </w:p>
     <w:p>
@@ -1120,10 +1469,18 @@
       </w:pPr>
       <w:r>
         <w:rPr>
-          <w:sz w:val="32"/>
-          <w:szCs w:val="32"/>
-        </w:rPr>
-        <w:t>Difference for each difficulty increase:</w:t>
+          <w:b/>
+          <w:sz w:val="32"/>
+          <w:szCs w:val="32"/>
+        </w:rPr>
+        <w:t>Difference for each difficulty increase</w:t>
+      </w:r>
+      <w:r>
+        <w:rPr>
+          <w:sz w:val="32"/>
+          <w:szCs w:val="32"/>
+        </w:rPr>
+        <w:t>:</w:t>
       </w:r>
     </w:p>
     <w:p>
@@ -1180,10 +1537,18 @@
       </w:pPr>
       <w:r>
         <w:rPr>
-          <w:sz w:val="32"/>
-          <w:szCs w:val="32"/>
-        </w:rPr>
-        <w:t>Hazards:</w:t>
+          <w:b/>
+          <w:sz w:val="32"/>
+          <w:szCs w:val="32"/>
+        </w:rPr>
+        <w:t>Hazards</w:t>
+      </w:r>
+      <w:r>
+        <w:rPr>
+          <w:sz w:val="32"/>
+          <w:szCs w:val="32"/>
+        </w:rPr>
+        <w:t>:</w:t>
       </w:r>
     </w:p>
     <w:p>
@@ -1209,17 +1574,80 @@
     <w:p>
       <w:pPr>
         <w:rPr>
-          <w:sz w:val="32"/>
-          <w:szCs w:val="32"/>
-        </w:rPr>
-      </w:pPr>
-      <w:r>
-        <w:rPr>
-          <w:sz w:val="32"/>
-          <w:szCs w:val="32"/>
-        </w:rPr>
-        <w:t>Game 4(Stress):</w:t>
-      </w:r>
+          <w:b/>
+          <w:sz w:val="32"/>
+          <w:szCs w:val="32"/>
+        </w:rPr>
+      </w:pPr>
+    </w:p>
+    <w:p>
+      <w:pPr>
+        <w:rPr>
+          <w:b/>
+          <w:sz w:val="32"/>
+          <w:szCs w:val="32"/>
+        </w:rPr>
+      </w:pPr>
+    </w:p>
+    <w:p>
+      <w:pPr>
+        <w:rPr>
+          <w:b/>
+          <w:sz w:val="32"/>
+          <w:szCs w:val="32"/>
+        </w:rPr>
+      </w:pPr>
+    </w:p>
+    <w:p>
+      <w:pPr>
+        <w:rPr>
+          <w:b/>
+          <w:sz w:val="32"/>
+          <w:szCs w:val="32"/>
+        </w:rPr>
+      </w:pPr>
+    </w:p>
+    <w:p>
+      <w:pPr>
+        <w:rPr>
+          <w:b/>
+          <w:sz w:val="32"/>
+          <w:szCs w:val="32"/>
+        </w:rPr>
+      </w:pPr>
+      <w:r>
+        <w:rPr>
+          <w:b/>
+          <w:sz w:val="32"/>
+          <w:szCs w:val="32"/>
+        </w:rPr>
+        <w:lastRenderedPageBreak/>
+        <w:t>Game 4(Stress)</w:t>
+      </w:r>
+    </w:p>
+    <w:p>
+      <w:pPr>
+        <w:jc w:val="center"/>
+        <w:rPr>
+          <w:b/>
+          <w:sz w:val="32"/>
+          <w:szCs w:val="32"/>
+        </w:rPr>
+      </w:pPr>
+      <w:bookmarkStart w:id="0" w:name="_GoBack"/>
+      <w:r>
+        <w:rPr>
+          <w:b/>
+          <w:sz w:val="32"/>
+          <w:szCs w:val="32"/>
+        </w:rPr>
+        <w:pict>
+          <v:shape id="_x0000_i1029" type="#_x0000_t75" style="width:369.6pt;height:277.8pt">
+            <v:imagedata r:id="rId9" o:title="game4_1"/>
+          </v:shape>
+        </w:pict>
+      </w:r>
+      <w:bookmarkEnd w:id="0"/>
     </w:p>
     <w:p>
       <w:pPr>
@@ -1235,10 +1663,18 @@
       </w:pPr>
       <w:r>
         <w:rPr>
-          <w:sz w:val="32"/>
-          <w:szCs w:val="32"/>
-        </w:rPr>
-        <w:t>Description:</w:t>
+          <w:b/>
+          <w:sz w:val="32"/>
+          <w:szCs w:val="32"/>
+        </w:rPr>
+        <w:t>Description</w:t>
+      </w:r>
+      <w:r>
+        <w:rPr>
+          <w:sz w:val="32"/>
+          <w:szCs w:val="32"/>
+        </w:rPr>
+        <w:t>:</w:t>
       </w:r>
     </w:p>
     <w:p>
@@ -1275,10 +1711,18 @@
       </w:pPr>
       <w:r>
         <w:rPr>
-          <w:sz w:val="32"/>
-          <w:szCs w:val="32"/>
-        </w:rPr>
-        <w:t>Objective:</w:t>
+          <w:b/>
+          <w:sz w:val="32"/>
+          <w:szCs w:val="32"/>
+        </w:rPr>
+        <w:t>Objective</w:t>
+      </w:r>
+      <w:r>
+        <w:rPr>
+          <w:sz w:val="32"/>
+          <w:szCs w:val="32"/>
+        </w:rPr>
+        <w:t>:</w:t>
       </w:r>
     </w:p>
     <w:p>
@@ -1315,10 +1759,18 @@
       </w:pPr>
       <w:r>
         <w:rPr>
-          <w:sz w:val="32"/>
-          <w:szCs w:val="32"/>
-        </w:rPr>
-        <w:t>Difference for each difficulty increase:</w:t>
+          <w:b/>
+          <w:sz w:val="32"/>
+          <w:szCs w:val="32"/>
+        </w:rPr>
+        <w:t>Difference for each difficulty increase</w:t>
+      </w:r>
+      <w:r>
+        <w:rPr>
+          <w:sz w:val="32"/>
+          <w:szCs w:val="32"/>
+        </w:rPr>
+        <w:t>:</w:t>
       </w:r>
     </w:p>
     <w:p>
@@ -1378,7 +1830,6 @@
           <w:sz w:val="32"/>
           <w:szCs w:val="32"/>
         </w:rPr>
-        <w:lastRenderedPageBreak/>
         <w:t>Score to beat will get higher</w:t>
       </w:r>
     </w:p>
@@ -1416,10 +1867,18 @@
       </w:pPr>
       <w:r>
         <w:rPr>
-          <w:sz w:val="32"/>
-          <w:szCs w:val="32"/>
-        </w:rPr>
-        <w:t>Hazards:</w:t>
+          <w:b/>
+          <w:sz w:val="32"/>
+          <w:szCs w:val="32"/>
+        </w:rPr>
+        <w:t>Hazards</w:t>
+      </w:r>
+      <w:r>
+        <w:rPr>
+          <w:sz w:val="32"/>
+          <w:szCs w:val="32"/>
+        </w:rPr>
+        <w:t>:</w:t>
       </w:r>
     </w:p>
     <w:p>

</xml_diff>